<commit_message>
Proposal grammar and phrasing updates
</commit_message>
<xml_diff>
--- a/ProjectProposal-TeamVTD.docx
+++ b/ProjectProposal-TeamVTD.docx
@@ -1,6 +1,6 @@
 
 <file path=word/document.xml><?xml version="1.0" encoding="utf-8"?>
-<w:document xmlns:ve="http://schemas.openxmlformats.org/markup-compatibility/2006" xmlns:o="urn:schemas-microsoft-com:office:office" xmlns:r="http://schemas.openxmlformats.org/officeDocument/2006/relationships" xmlns:m="http://schemas.openxmlformats.org/officeDocument/2006/math" xmlns:v="urn:schemas-microsoft-com:vml" xmlns:wp="http://schemas.openxmlformats.org/drawingml/2006/wordprocessingDrawing" xmlns:w10="urn:schemas-microsoft-com:office:word" xmlns:w="http://schemas.openxmlformats.org/wordprocessingml/2006/main" xmlns:wne="http://schemas.microsoft.com/office/word/2006/wordml">
+<w:document xmlns:wpc="http://schemas.microsoft.com/office/word/2010/wordprocessingCanvas" xmlns:mc="http://schemas.openxmlformats.org/markup-compatibility/2006" xmlns:o="urn:schemas-microsoft-com:office:office" xmlns:r="http://schemas.openxmlformats.org/officeDocument/2006/relationships" xmlns:m="http://schemas.openxmlformats.org/officeDocument/2006/math" xmlns:v="urn:schemas-microsoft-com:vml" xmlns:wp14="http://schemas.microsoft.com/office/word/2010/wordprocessingDrawing" xmlns:wp="http://schemas.openxmlformats.org/drawingml/2006/wordprocessingDrawing" xmlns:w10="urn:schemas-microsoft-com:office:word" xmlns:w="http://schemas.openxmlformats.org/wordprocessingml/2006/main" xmlns:w14="http://schemas.microsoft.com/office/word/2010/wordml" xmlns:w15="http://schemas.microsoft.com/office/word/2012/wordml" xmlns:wpg="http://schemas.microsoft.com/office/word/2010/wordprocessingGroup" xmlns:wpi="http://schemas.microsoft.com/office/word/2010/wordprocessingInk" xmlns:wne="http://schemas.microsoft.com/office/word/2006/wordml" xmlns:wps="http://schemas.microsoft.com/office/word/2010/wordprocessingShape" mc:Ignorable="w14 w15 wp14">
   <w:body>
     <w:p>
       <w:pPr>
@@ -58,13 +58,72 @@
     <w:p>
       <w:r>
         <w:tab/>
-        <w:t>This system is designed for riders of the CTFastrack in the central Connecticut region. All riders with access to an internet enabled device with a modern web-browser will be able to access the website. The sy</w:t>
-      </w:r>
-      <w:r>
-        <w:t xml:space="preserve">stem will provide routing information for a user once they have entered a location and destination. </w:t>
-      </w:r>
-      <w:r>
-        <w:t xml:space="preserve">User may also select points on the map to view more detailed information. </w:t>
+        <w:t>A web based geographic information system</w:t>
+      </w:r>
+      <w:r>
+        <w:t xml:space="preserve"> designed for riders of the </w:t>
+      </w:r>
+      <w:proofErr w:type="spellStart"/>
+      <w:r>
+        <w:t>CTFastrack</w:t>
+      </w:r>
+      <w:proofErr w:type="spellEnd"/>
+      <w:r>
+        <w:t xml:space="preserve"> </w:t>
+      </w:r>
+      <w:r>
+        <w:t xml:space="preserve">public transportation service operating </w:t>
+      </w:r>
+      <w:r>
+        <w:t xml:space="preserve">in the central Connecticut region. All riders with access to an internet enabled device </w:t>
+      </w:r>
+      <w:r>
+        <w:t xml:space="preserve">equipped </w:t>
+      </w:r>
+      <w:r>
+        <w:t xml:space="preserve">with a modern web-browser will be able to access the </w:t>
+      </w:r>
+      <w:r>
+        <w:t xml:space="preserve">system </w:t>
+      </w:r>
+      <w:r>
+        <w:t>website. The sy</w:t>
+      </w:r>
+      <w:r>
+        <w:t>stem wi</w:t>
+      </w:r>
+      <w:r>
+        <w:t>ll calculate</w:t>
+      </w:r>
+      <w:r>
+        <w:t xml:space="preserve"> routing information based on</w:t>
+      </w:r>
+      <w:r>
+        <w:t xml:space="preserve"> a</w:t>
+      </w:r>
+      <w:r>
+        <w:t xml:space="preserve"> user provided</w:t>
+      </w:r>
+      <w:r>
+        <w:t xml:space="preserve"> </w:t>
+      </w:r>
+      <w:r>
+        <w:t xml:space="preserve">criteria such as a </w:t>
+      </w:r>
+      <w:r>
+        <w:t xml:space="preserve">starting </w:t>
+      </w:r>
+      <w:r>
+        <w:t>location and destination</w:t>
+      </w:r>
+      <w:r>
+        <w:t>(s)</w:t>
+      </w:r>
+      <w:r>
+        <w:t xml:space="preserve">. </w:t>
+      </w:r>
+      <w:r>
+        <w:t>Detailed information about buses and bus stops will also be accessible by clicking on their corresponding map objects.</w:t>
       </w:r>
     </w:p>
     <w:p>
@@ -97,7 +156,7 @@
         </w:numPr>
       </w:pPr>
       <w:r>
-        <w:t>User can input</w:t>
+        <w:t>Calculate a ride based on</w:t>
       </w:r>
       <w:r>
         <w:t xml:space="preserve"> time,</w:t>
@@ -110,6 +169,9 @@
       </w:r>
       <w:r>
         <w:t xml:space="preserve"> and one or multiple destinations.</w:t>
+      </w:r>
+      <w:r>
+        <w:t xml:space="preserve"> </w:t>
       </w:r>
     </w:p>
     <w:p>
@@ -121,7 +183,7 @@
         </w:numPr>
       </w:pPr>
       <w:r>
-        <w:t xml:space="preserve">Users can zoom in or out of the map. </w:t>
+        <w:t>Allow user to rearrange their destinations</w:t>
       </w:r>
     </w:p>
     <w:p>
@@ -133,7 +195,7 @@
         </w:numPr>
       </w:pPr>
       <w:r>
-        <w:t>Locate the nearest bus stop to the current location and destination.</w:t>
+        <w:t>Suggest the best route.</w:t>
       </w:r>
     </w:p>
     <w:p>
@@ -145,10 +207,7 @@
         </w:numPr>
       </w:pPr>
       <w:r>
-        <w:t xml:space="preserve">Provide a detailed view displaying </w:t>
-      </w:r>
-      <w:r>
-        <w:t xml:space="preserve">show the bus number and where it is going. </w:t>
+        <w:t>Provide alternate routes to minimize distance, time, or fare.</w:t>
       </w:r>
     </w:p>
     <w:p>
@@ -160,13 +219,25 @@
         </w:numPr>
       </w:pPr>
       <w:r>
-        <w:t>Real time calculation of</w:t>
-      </w:r>
-      <w:r>
-        <w:t xml:space="preserve"> expected</w:t>
-      </w:r>
-      <w:r>
-        <w:t xml:space="preserve"> bus-fare, time, and distance. </w:t>
+        <w:t>Display</w:t>
+      </w:r>
+      <w:r>
+        <w:t xml:space="preserve"> complete route</w:t>
+      </w:r>
+      <w:r>
+        <w:t>s</w:t>
+      </w:r>
+      <w:r>
+        <w:t xml:space="preserve"> from start to </w:t>
+      </w:r>
+      <w:r>
+        <w:t xml:space="preserve">final </w:t>
+      </w:r>
+      <w:r>
+        <w:t>destination.</w:t>
+      </w:r>
+      <w:r>
+        <w:t xml:space="preserve"> </w:t>
       </w:r>
     </w:p>
     <w:p>
@@ -178,13 +249,7 @@
         </w:numPr>
       </w:pPr>
       <w:r>
-        <w:t>Display service a</w:t>
-      </w:r>
-      <w:r>
-        <w:t>lerts about events that may affect travel</w:t>
-      </w:r>
-      <w:r>
-        <w:t xml:space="preserve">. </w:t>
+        <w:t xml:space="preserve">Real time calculation of expected travel time. </w:t>
       </w:r>
     </w:p>
     <w:p>
@@ -196,7 +261,7 @@
         </w:numPr>
       </w:pPr>
       <w:r>
-        <w:t xml:space="preserve">Email subscription for service alerts. </w:t>
+        <w:t xml:space="preserve">Users can zoom in or out of the map. </w:t>
       </w:r>
     </w:p>
     <w:p>
@@ -208,7 +273,7 @@
         </w:numPr>
       </w:pPr>
       <w:r>
-        <w:t>Show the complete route from start to destination.</w:t>
+        <w:t>Locate the nearest bus stop to the current location and destination.</w:t>
       </w:r>
     </w:p>
     <w:p>
@@ -220,7 +285,22 @@
         </w:numPr>
       </w:pPr>
       <w:r>
-        <w:t>Provide alternate routes based on user criteria.</w:t>
+        <w:t>Detailed display of</w:t>
+      </w:r>
+      <w:r>
+        <w:t xml:space="preserve"> </w:t>
+      </w:r>
+      <w:r>
+        <w:t>a chosen</w:t>
+      </w:r>
+      <w:r>
+        <w:t xml:space="preserve"> </w:t>
+      </w:r>
+      <w:r>
+        <w:t>bus (e.g. its number, distance/estimated time to next stop)</w:t>
+      </w:r>
+      <w:r>
+        <w:t xml:space="preserve">. </w:t>
       </w:r>
     </w:p>
     <w:p>
@@ -232,7 +312,13 @@
         </w:numPr>
       </w:pPr>
       <w:r>
-        <w:t>Users can add multiple destinations.</w:t>
+        <w:t>Display service a</w:t>
+      </w:r>
+      <w:r>
+        <w:t>lerts about events that may affect travel</w:t>
+      </w:r>
+      <w:r>
+        <w:t xml:space="preserve">. </w:t>
       </w:r>
     </w:p>
     <w:p>
@@ -244,7 +330,7 @@
         </w:numPr>
       </w:pPr>
       <w:r>
-        <w:t xml:space="preserve">Provide suggested optimum route. </w:t>
+        <w:t xml:space="preserve">Email subscription for service alerts. </w:t>
       </w:r>
     </w:p>
     <w:p>
@@ -256,18 +342,6 @@
         </w:numPr>
       </w:pPr>
       <w:r>
-        <w:t>Allow users to rearrange the their destinations.</w:t>
-      </w:r>
-    </w:p>
-    <w:p>
-      <w:pPr>
-        <w:pStyle w:val="ListParagraph"/>
-        <w:numPr>
-          <w:ilvl w:val="0"/>
-          <w:numId w:val="1"/>
-        </w:numPr>
-      </w:pPr>
-      <w:r>
         <w:t xml:space="preserve">Form for user input, review, and suggestions. </w:t>
       </w:r>
     </w:p>
@@ -314,7 +388,15 @@
         <w:t xml:space="preserve"> </w:t>
       </w:r>
       <w:r>
-        <w:t>accepts, extract,</w:t>
+        <w:t>accepts, extract</w:t>
+      </w:r>
+      <w:r>
+        <w:t>s</w:t>
+      </w:r>
+      <w:bookmarkStart w:id="0" w:name="_GoBack"/>
+      <w:bookmarkEnd w:id="0"/>
+      <w:r>
+        <w:t>,</w:t>
       </w:r>
       <w:r>
         <w:t xml:space="preserve"> and formats the </w:t>
@@ -340,7 +422,8 @@
     </w:p>
     <w:p>
       <w:r>
-        <w:t xml:space="preserve">Interface Controller- </w:t>
+        <w:lastRenderedPageBreak/>
+        <w:t>Interface Controller-</w:t>
       </w:r>
       <w:r>
         <w:t xml:space="preserve"> This component can accept data from the Google API and </w:t>
@@ -361,11 +444,7 @@
         <w:t xml:space="preserve">. </w:t>
       </w:r>
       <w:r>
-        <w:t xml:space="preserve">Queries from the User </w:t>
-      </w:r>
-      <w:r>
-        <w:lastRenderedPageBreak/>
-        <w:t>I</w:t>
+        <w:t>Queries from the User I</w:t>
       </w:r>
       <w:r>
         <w:t xml:space="preserve">nterface is </w:t>
@@ -391,7 +470,19 @@
         <w:t>. In response to user interaction, this component</w:t>
       </w:r>
       <w:r>
-        <w:t xml:space="preserve"> displays real-time information and detailed data about the routes, bus-stops, and map data. </w:t>
+        <w:t xml:space="preserve"> displays real-ti</w:t>
+      </w:r>
+      <w:r>
+        <w:t>me information and details</w:t>
+      </w:r>
+      <w:r>
+        <w:t xml:space="preserve"> about the routes, bus-stops, and </w:t>
+      </w:r>
+      <w:r>
+        <w:t xml:space="preserve">other </w:t>
+      </w:r>
+      <w:r>
+        <w:t xml:space="preserve">map data. </w:t>
       </w:r>
       <w:r>
         <w:t>This component</w:t>
@@ -402,7 +493,16 @@
     </w:p>
     <w:p>
       <w:r>
-        <w:t>Email Service-  The email service could take the user input through the Interface Controller and gives updates in response to the user by processing the real time information from our external service providers.</w:t>
+        <w:t>Email Service- The email service will</w:t>
+      </w:r>
+      <w:r>
+        <w:t xml:space="preserve"> take the user input through t</w:t>
+      </w:r>
+      <w:r>
+        <w:t>he Interface Controller and give updates</w:t>
+      </w:r>
+      <w:r>
+        <w:t xml:space="preserve"> to the user by processing the real time information from our external service providers.</w:t>
       </w:r>
     </w:p>
     <w:sectPr>
@@ -416,8 +516,8 @@
 </file>
 
 <file path=word/numbering.xml><?xml version="1.0" encoding="utf-8"?>
-<w:numbering xmlns:ve="http://schemas.openxmlformats.org/markup-compatibility/2006" xmlns:o="urn:schemas-microsoft-com:office:office" xmlns:r="http://schemas.openxmlformats.org/officeDocument/2006/relationships" xmlns:m="http://schemas.openxmlformats.org/officeDocument/2006/math" xmlns:v="urn:schemas-microsoft-com:vml" xmlns:wp="http://schemas.openxmlformats.org/drawingml/2006/wordprocessingDrawing" xmlns:w10="urn:schemas-microsoft-com:office:word" xmlns:w="http://schemas.openxmlformats.org/wordprocessingml/2006/main" xmlns:wne="http://schemas.microsoft.com/office/word/2006/wordml">
-  <w:abstractNum w:abstractNumId="0">
+<w:numbering xmlns:wpc="http://schemas.microsoft.com/office/word/2010/wordprocessingCanvas" xmlns:mc="http://schemas.openxmlformats.org/markup-compatibility/2006" xmlns:o="urn:schemas-microsoft-com:office:office" xmlns:r="http://schemas.openxmlformats.org/officeDocument/2006/relationships" xmlns:m="http://schemas.openxmlformats.org/officeDocument/2006/math" xmlns:v="urn:schemas-microsoft-com:vml" xmlns:wp14="http://schemas.microsoft.com/office/word/2010/wordprocessingDrawing" xmlns:wp="http://schemas.openxmlformats.org/drawingml/2006/wordprocessingDrawing" xmlns:w10="urn:schemas-microsoft-com:office:word" xmlns:w="http://schemas.openxmlformats.org/wordprocessingml/2006/main" xmlns:w14="http://schemas.microsoft.com/office/word/2010/wordml" xmlns:w15="http://schemas.microsoft.com/office/word/2012/wordml" xmlns:wpg="http://schemas.microsoft.com/office/word/2010/wordprocessingGroup" xmlns:wpi="http://schemas.microsoft.com/office/word/2010/wordprocessingInk" xmlns:wne="http://schemas.microsoft.com/office/word/2006/wordml" xmlns:wps="http://schemas.microsoft.com/office/word/2010/wordprocessingShape" mc:Ignorable="w14 w15 wp14">
+  <w:abstractNum w:abstractNumId="0" w15:restartNumberingAfterBreak="0">
     <w:nsid w:val="6F6703DB"/>
     <w:multiLevelType w:val="hybridMultilevel"/>
     <w:tmpl w:val="4EF0E4A4"/>
@@ -537,7 +637,7 @@
 </file>
 
 <file path=word/styles.xml><?xml version="1.0" encoding="utf-8"?>
-<w:styles xmlns:r="http://schemas.openxmlformats.org/officeDocument/2006/relationships" xmlns:w="http://schemas.openxmlformats.org/wordprocessingml/2006/main">
+<w:styles xmlns:mc="http://schemas.openxmlformats.org/markup-compatibility/2006" xmlns:r="http://schemas.openxmlformats.org/officeDocument/2006/relationships" xmlns:w="http://schemas.openxmlformats.org/wordprocessingml/2006/main" xmlns:w14="http://schemas.microsoft.com/office/word/2010/wordml" xmlns:w15="http://schemas.microsoft.com/office/word/2012/wordml" mc:Ignorable="w14 w15">
   <w:docDefaults>
     <w:rPrDefault>
       <w:rPr>
@@ -553,144 +653,378 @@
       </w:pPr>
     </w:pPrDefault>
   </w:docDefaults>
-  <w:latentStyles w:defLockedState="0" w:defUIPriority="99" w:defSemiHidden="1" w:defUnhideWhenUsed="1" w:defQFormat="0" w:count="267">
-    <w:lsdException w:name="Normal" w:semiHidden="0" w:uiPriority="0" w:unhideWhenUsed="0" w:qFormat="1"/>
-    <w:lsdException w:name="heading 1" w:semiHidden="0" w:uiPriority="9" w:unhideWhenUsed="0" w:qFormat="1"/>
-    <w:lsdException w:name="heading 2" w:uiPriority="9" w:qFormat="1"/>
-    <w:lsdException w:name="heading 3" w:uiPriority="9" w:qFormat="1"/>
-    <w:lsdException w:name="heading 4" w:uiPriority="9" w:qFormat="1"/>
-    <w:lsdException w:name="heading 5" w:uiPriority="9" w:qFormat="1"/>
-    <w:lsdException w:name="heading 6" w:uiPriority="9" w:qFormat="1"/>
-    <w:lsdException w:name="heading 7" w:uiPriority="9" w:qFormat="1"/>
-    <w:lsdException w:name="heading 8" w:uiPriority="9" w:qFormat="1"/>
-    <w:lsdException w:name="heading 9" w:uiPriority="9" w:qFormat="1"/>
-    <w:lsdException w:name="toc 1" w:uiPriority="39"/>
-    <w:lsdException w:name="toc 2" w:uiPriority="39"/>
-    <w:lsdException w:name="toc 3" w:uiPriority="39"/>
-    <w:lsdException w:name="toc 4" w:uiPriority="39"/>
-    <w:lsdException w:name="toc 5" w:uiPriority="39"/>
-    <w:lsdException w:name="toc 6" w:uiPriority="39"/>
-    <w:lsdException w:name="toc 7" w:uiPriority="39"/>
-    <w:lsdException w:name="toc 8" w:uiPriority="39"/>
-    <w:lsdException w:name="toc 9" w:uiPriority="39"/>
-    <w:lsdException w:name="caption" w:uiPriority="35" w:qFormat="1"/>
-    <w:lsdException w:name="Title" w:semiHidden="0" w:uiPriority="10" w:unhideWhenUsed="0" w:qFormat="1"/>
-    <w:lsdException w:name="Default Paragraph Font" w:uiPriority="1"/>
-    <w:lsdException w:name="Subtitle" w:semiHidden="0" w:uiPriority="11" w:unhideWhenUsed="0" w:qFormat="1"/>
-    <w:lsdException w:name="Strong" w:semiHidden="0" w:uiPriority="22" w:unhideWhenUsed="0" w:qFormat="1"/>
-    <w:lsdException w:name="Emphasis" w:semiHidden="0" w:uiPriority="20" w:unhideWhenUsed="0" w:qFormat="1"/>
-    <w:lsdException w:name="Table Grid" w:semiHidden="0" w:uiPriority="59" w:unhideWhenUsed="0"/>
-    <w:lsdException w:name="Placeholder Text" w:unhideWhenUsed="0"/>
-    <w:lsdException w:name="No Spacing" w:semiHidden="0" w:uiPriority="1" w:unhideWhenUsed="0" w:qFormat="1"/>
-    <w:lsdException w:name="Light Shading" w:semiHidden="0" w:uiPriority="60" w:unhideWhenUsed="0"/>
-    <w:lsdException w:name="Light List" w:semiHidden="0" w:uiPriority="61" w:unhideWhenUsed="0"/>
-    <w:lsdException w:name="Light Grid" w:semiHidden="0" w:uiPriority="62" w:unhideWhenUsed="0"/>
-    <w:lsdException w:name="Medium Shading 1" w:semiHidden="0" w:uiPriority="63" w:unhideWhenUsed="0"/>
-    <w:lsdException w:name="Medium Shading 2" w:semiHidden="0" w:uiPriority="64" w:unhideWhenUsed="0"/>
-    <w:lsdException w:name="Medium List 1" w:semiHidden="0" w:uiPriority="65" w:unhideWhenUsed="0"/>
-    <w:lsdException w:name="Medium List 2" w:semiHidden="0" w:uiPriority="66" w:unhideWhenUsed="0"/>
-    <w:lsdException w:name="Medium Grid 1" w:semiHidden="0" w:uiPriority="67" w:unhideWhenUsed="0"/>
-    <w:lsdException w:name="Medium Grid 2" w:semiHidden="0" w:uiPriority="68" w:unhideWhenUsed="0"/>
-    <w:lsdException w:name="Medium Grid 3" w:semiHidden="0" w:uiPriority="69" w:unhideWhenUsed="0"/>
-    <w:lsdException w:name="Dark List" w:semiHidden="0" w:uiPriority="70" w:unhideWhenUsed="0"/>
-    <w:lsdException w:name="Colorful Shading" w:semiHidden="0" w:uiPriority="71" w:unhideWhenUsed="0"/>
-    <w:lsdException w:name="Colorful List" w:semiHidden="0" w:uiPriority="72" w:unhideWhenUsed="0"/>
-    <w:lsdException w:name="Colorful Grid" w:semiHidden="0" w:uiPriority="73" w:unhideWhenUsed="0"/>
-    <w:lsdException w:name="Light Shading Accent 1" w:semiHidden="0" w:uiPriority="60" w:unhideWhenUsed="0"/>
-    <w:lsdException w:name="Light List Accent 1" w:semiHidden="0" w:uiPriority="61" w:unhideWhenUsed="0"/>
-    <w:lsdException w:name="Light Grid Accent 1" w:semiHidden="0" w:uiPriority="62" w:unhideWhenUsed="0"/>
-    <w:lsdException w:name="Medium Shading 1 Accent 1" w:semiHidden="0" w:uiPriority="63" w:unhideWhenUsed="0"/>
-    <w:lsdException w:name="Medium Shading 2 Accent 1" w:semiHidden="0" w:uiPriority="64" w:unhideWhenUsed="0"/>
-    <w:lsdException w:name="Medium List 1 Accent 1" w:semiHidden="0" w:uiPriority="65" w:unhideWhenUsed="0"/>
-    <w:lsdException w:name="Revision" w:unhideWhenUsed="0"/>
-    <w:lsdException w:name="List Paragraph" w:semiHidden="0" w:uiPriority="34" w:unhideWhenUsed="0" w:qFormat="1"/>
-    <w:lsdException w:name="Quote" w:semiHidden="0" w:uiPriority="29" w:unhideWhenUsed="0" w:qFormat="1"/>
-    <w:lsdException w:name="Intense Quote" w:semiHidden="0" w:uiPriority="30" w:unhideWhenUsed="0" w:qFormat="1"/>
-    <w:lsdException w:name="Medium List 2 Accent 1" w:semiHidden="0" w:uiPriority="66" w:unhideWhenUsed="0"/>
-    <w:lsdException w:name="Medium Grid 1 Accent 1" w:semiHidden="0" w:uiPriority="67" w:unhideWhenUsed="0"/>
-    <w:lsdException w:name="Medium Grid 2 Accent 1" w:semiHidden="0" w:uiPriority="68" w:unhideWhenUsed="0"/>
-    <w:lsdException w:name="Medium Grid 3 Accent 1" w:semiHidden="0" w:uiPriority="69" w:unhideWhenUsed="0"/>
-    <w:lsdException w:name="Dark List Accent 1" w:semiHidden="0" w:uiPriority="70" w:unhideWhenUsed="0"/>
-    <w:lsdException w:name="Colorful Shading Accent 1" w:semiHidden="0" w:uiPriority="71" w:unhideWhenUsed="0"/>
-    <w:lsdException w:name="Colorful List Accent 1" w:semiHidden="0" w:uiPriority="72" w:unhideWhenUsed="0"/>
-    <w:lsdException w:name="Colorful Grid Accent 1" w:semiHidden="0" w:uiPriority="73" w:unhideWhenUsed="0"/>
-    <w:lsdException w:name="Light Shading Accent 2" w:semiHidden="0" w:uiPriority="60" w:unhideWhenUsed="0"/>
-    <w:lsdException w:name="Light List Accent 2" w:semiHidden="0" w:uiPriority="61" w:unhideWhenUsed="0"/>
-    <w:lsdException w:name="Light Grid Accent 2" w:semiHidden="0" w:uiPriority="62" w:unhideWhenUsed="0"/>
-    <w:lsdException w:name="Medium Shading 1 Accent 2" w:semiHidden="0" w:uiPriority="63" w:unhideWhenUsed="0"/>
-    <w:lsdException w:name="Medium Shading 2 Accent 2" w:semiHidden="0" w:uiPriority="64" w:unhideWhenUsed="0"/>
-    <w:lsdException w:name="Medium List 1 Accent 2" w:semiHidden="0" w:uiPriority="65" w:unhideWhenUsed="0"/>
-    <w:lsdException w:name="Medium List 2 Accent 2" w:semiHidden="0" w:uiPriority="66" w:unhideWhenUsed="0"/>
-    <w:lsdException w:name="Medium Grid 1 Accent 2" w:semiHidden="0" w:uiPriority="67" w:unhideWhenUsed="0"/>
-    <w:lsdException w:name="Medium Grid 2 Accent 2" w:semiHidden="0" w:uiPriority="68" w:unhideWhenUsed="0"/>
-    <w:lsdException w:name="Medium Grid 3 Accent 2" w:semiHidden="0" w:uiPriority="69" w:unhideWhenUsed="0"/>
-    <w:lsdException w:name="Dark List Accent 2" w:semiHidden="0" w:uiPriority="70" w:unhideWhenUsed="0"/>
-    <w:lsdException w:name="Colorful Shading Accent 2" w:semiHidden="0" w:uiPriority="71" w:unhideWhenUsed="0"/>
-    <w:lsdException w:name="Colorful List Accent 2" w:semiHidden="0" w:uiPriority="72" w:unhideWhenUsed="0"/>
-    <w:lsdException w:name="Colorful Grid Accent 2" w:semiHidden="0" w:uiPriority="73" w:unhideWhenUsed="0"/>
-    <w:lsdException w:name="Light Shading Accent 3" w:semiHidden="0" w:uiPriority="60" w:unhideWhenUsed="0"/>
-    <w:lsdException w:name="Light List Accent 3" w:semiHidden="0" w:uiPriority="61" w:unhideWhenUsed="0"/>
-    <w:lsdException w:name="Light Grid Accent 3" w:semiHidden="0" w:uiPriority="62" w:unhideWhenUsed="0"/>
-    <w:lsdException w:name="Medium Shading 1 Accent 3" w:semiHidden="0" w:uiPriority="63" w:unhideWhenUsed="0"/>
-    <w:lsdException w:name="Medium Shading 2 Accent 3" w:semiHidden="0" w:uiPriority="64" w:unhideWhenUsed="0"/>
-    <w:lsdException w:name="Medium List 1 Accent 3" w:semiHidden="0" w:uiPriority="65" w:unhideWhenUsed="0"/>
-    <w:lsdException w:name="Medium List 2 Accent 3" w:semiHidden="0" w:uiPriority="66" w:unhideWhenUsed="0"/>
-    <w:lsdException w:name="Medium Grid 1 Accent 3" w:semiHidden="0" w:uiPriority="67" w:unhideWhenUsed="0"/>
-    <w:lsdException w:name="Medium Grid 2 Accent 3" w:semiHidden="0" w:uiPriority="68" w:unhideWhenUsed="0"/>
-    <w:lsdException w:name="Medium Grid 3 Accent 3" w:semiHidden="0" w:uiPriority="69" w:unhideWhenUsed="0"/>
-    <w:lsdException w:name="Dark List Accent 3" w:semiHidden="0" w:uiPriority="70" w:unhideWhenUsed="0"/>
-    <w:lsdException w:name="Colorful Shading Accent 3" w:semiHidden="0" w:uiPriority="71" w:unhideWhenUsed="0"/>
-    <w:lsdException w:name="Colorful List Accent 3" w:semiHidden="0" w:uiPriority="72" w:unhideWhenUsed="0"/>
-    <w:lsdException w:name="Colorful Grid Accent 3" w:semiHidden="0" w:uiPriority="73" w:unhideWhenUsed="0"/>
-    <w:lsdException w:name="Light Shading Accent 4" w:semiHidden="0" w:uiPriority="60" w:unhideWhenUsed="0"/>
-    <w:lsdException w:name="Light List Accent 4" w:semiHidden="0" w:uiPriority="61" w:unhideWhenUsed="0"/>
-    <w:lsdException w:name="Light Grid Accent 4" w:semiHidden="0" w:uiPriority="62" w:unhideWhenUsed="0"/>
-    <w:lsdException w:name="Medium Shading 1 Accent 4" w:semiHidden="0" w:uiPriority="63" w:unhideWhenUsed="0"/>
-    <w:lsdException w:name="Medium Shading 2 Accent 4" w:semiHidden="0" w:uiPriority="64" w:unhideWhenUsed="0"/>
-    <w:lsdException w:name="Medium List 1 Accent 4" w:semiHidden="0" w:uiPriority="65" w:unhideWhenUsed="0"/>
-    <w:lsdException w:name="Medium List 2 Accent 4" w:semiHidden="0" w:uiPriority="66" w:unhideWhenUsed="0"/>
-    <w:lsdException w:name="Medium Grid 1 Accent 4" w:semiHidden="0" w:uiPriority="67" w:unhideWhenUsed="0"/>
-    <w:lsdException w:name="Medium Grid 2 Accent 4" w:semiHidden="0" w:uiPriority="68" w:unhideWhenUsed="0"/>
-    <w:lsdException w:name="Medium Grid 3 Accent 4" w:semiHidden="0" w:uiPriority="69" w:unhideWhenUsed="0"/>
-    <w:lsdException w:name="Dark List Accent 4" w:semiHidden="0" w:uiPriority="70" w:unhideWhenUsed="0"/>
-    <w:lsdException w:name="Colorful Shading Accent 4" w:semiHidden="0" w:uiPriority="71" w:unhideWhenUsed="0"/>
-    <w:lsdException w:name="Colorful List Accent 4" w:semiHidden="0" w:uiPriority="72" w:unhideWhenUsed="0"/>
-    <w:lsdException w:name="Colorful Grid Accent 4" w:semiHidden="0" w:uiPriority="73" w:unhideWhenUsed="0"/>
-    <w:lsdException w:name="Light Shading Accent 5" w:semiHidden="0" w:uiPriority="60" w:unhideWhenUsed="0"/>
-    <w:lsdException w:name="Light List Accent 5" w:semiHidden="0" w:uiPriority="61" w:unhideWhenUsed="0"/>
-    <w:lsdException w:name="Light Grid Accent 5" w:semiHidden="0" w:uiPriority="62" w:unhideWhenUsed="0"/>
-    <w:lsdException w:name="Medium Shading 1 Accent 5" w:semiHidden="0" w:uiPriority="63" w:unhideWhenUsed="0"/>
-    <w:lsdException w:name="Medium Shading 2 Accent 5" w:semiHidden="0" w:uiPriority="64" w:unhideWhenUsed="0"/>
-    <w:lsdException w:name="Medium List 1 Accent 5" w:semiHidden="0" w:uiPriority="65" w:unhideWhenUsed="0"/>
-    <w:lsdException w:name="Medium List 2 Accent 5" w:semiHidden="0" w:uiPriority="66" w:unhideWhenUsed="0"/>
-    <w:lsdException w:name="Medium Grid 1 Accent 5" w:semiHidden="0" w:uiPriority="67" w:unhideWhenUsed="0"/>
-    <w:lsdException w:name="Medium Grid 2 Accent 5" w:semiHidden="0" w:uiPriority="68" w:unhideWhenUsed="0"/>
-    <w:lsdException w:name="Medium Grid 3 Accent 5" w:semiHidden="0" w:uiPriority="69" w:unhideWhenUsed="0"/>
-    <w:lsdException w:name="Dark List Accent 5" w:semiHidden="0" w:uiPriority="70" w:unhideWhenUsed="0"/>
-    <w:lsdException w:name="Colorful Shading Accent 5" w:semiHidden="0" w:uiPriority="71" w:unhideWhenUsed="0"/>
-    <w:lsdException w:name="Colorful List Accent 5" w:semiHidden="0" w:uiPriority="72" w:unhideWhenUsed="0"/>
-    <w:lsdException w:name="Colorful Grid Accent 5" w:semiHidden="0" w:uiPriority="73" w:unhideWhenUsed="0"/>
-    <w:lsdException w:name="Light Shading Accent 6" w:semiHidden="0" w:uiPriority="60" w:unhideWhenUsed="0"/>
-    <w:lsdException w:name="Light List Accent 6" w:semiHidden="0" w:uiPriority="61" w:unhideWhenUsed="0"/>
-    <w:lsdException w:name="Light Grid Accent 6" w:semiHidden="0" w:uiPriority="62" w:unhideWhenUsed="0"/>
-    <w:lsdException w:name="Medium Shading 1 Accent 6" w:semiHidden="0" w:uiPriority="63" w:unhideWhenUsed="0"/>
-    <w:lsdException w:name="Medium Shading 2 Accent 6" w:semiHidden="0" w:uiPriority="64" w:unhideWhenUsed="0"/>
-    <w:lsdException w:name="Medium List 1 Accent 6" w:semiHidden="0" w:uiPriority="65" w:unhideWhenUsed="0"/>
-    <w:lsdException w:name="Medium List 2 Accent 6" w:semiHidden="0" w:uiPriority="66" w:unhideWhenUsed="0"/>
-    <w:lsdException w:name="Medium Grid 1 Accent 6" w:semiHidden="0" w:uiPriority="67" w:unhideWhenUsed="0"/>
-    <w:lsdException w:name="Medium Grid 2 Accent 6" w:semiHidden="0" w:uiPriority="68" w:unhideWhenUsed="0"/>
-    <w:lsdException w:name="Medium Grid 3 Accent 6" w:semiHidden="0" w:uiPriority="69" w:unhideWhenUsed="0"/>
-    <w:lsdException w:name="Dark List Accent 6" w:semiHidden="0" w:uiPriority="70" w:unhideWhenUsed="0"/>
-    <w:lsdException w:name="Colorful Shading Accent 6" w:semiHidden="0" w:uiPriority="71" w:unhideWhenUsed="0"/>
-    <w:lsdException w:name="Colorful List Accent 6" w:semiHidden="0" w:uiPriority="72" w:unhideWhenUsed="0"/>
-    <w:lsdException w:name="Colorful Grid Accent 6" w:semiHidden="0" w:uiPriority="73" w:unhideWhenUsed="0"/>
-    <w:lsdException w:name="Subtle Emphasis" w:semiHidden="0" w:uiPriority="19" w:unhideWhenUsed="0" w:qFormat="1"/>
-    <w:lsdException w:name="Intense Emphasis" w:semiHidden="0" w:uiPriority="21" w:unhideWhenUsed="0" w:qFormat="1"/>
-    <w:lsdException w:name="Subtle Reference" w:semiHidden="0" w:uiPriority="31" w:unhideWhenUsed="0" w:qFormat="1"/>
-    <w:lsdException w:name="Intense Reference" w:semiHidden="0" w:uiPriority="32" w:unhideWhenUsed="0" w:qFormat="1"/>
-    <w:lsdException w:name="Book Title" w:semiHidden="0" w:uiPriority="33" w:unhideWhenUsed="0" w:qFormat="1"/>
-    <w:lsdException w:name="Bibliography" w:uiPriority="37"/>
-    <w:lsdException w:name="TOC Heading" w:uiPriority="39" w:qFormat="1"/>
+  <w:latentStyles w:defLockedState="0" w:defUIPriority="99" w:defSemiHidden="0" w:defUnhideWhenUsed="0" w:defQFormat="0" w:count="371">
+    <w:lsdException w:name="Normal" w:uiPriority="0" w:qFormat="1"/>
+    <w:lsdException w:name="heading 1" w:uiPriority="9" w:qFormat="1"/>
+    <w:lsdException w:name="heading 2" w:semiHidden="1" w:uiPriority="9" w:unhideWhenUsed="1" w:qFormat="1"/>
+    <w:lsdException w:name="heading 3" w:semiHidden="1" w:uiPriority="9" w:unhideWhenUsed="1" w:qFormat="1"/>
+    <w:lsdException w:name="heading 4" w:semiHidden="1" w:uiPriority="9" w:unhideWhenUsed="1" w:qFormat="1"/>
+    <w:lsdException w:name="heading 5" w:semiHidden="1" w:uiPriority="9" w:unhideWhenUsed="1" w:qFormat="1"/>
+    <w:lsdException w:name="heading 6" w:semiHidden="1" w:uiPriority="9" w:unhideWhenUsed="1" w:qFormat="1"/>
+    <w:lsdException w:name="heading 7" w:semiHidden="1" w:uiPriority="9" w:unhideWhenUsed="1" w:qFormat="1"/>
+    <w:lsdException w:name="heading 8" w:semiHidden="1" w:uiPriority="9" w:unhideWhenUsed="1" w:qFormat="1"/>
+    <w:lsdException w:name="heading 9" w:semiHidden="1" w:uiPriority="9" w:unhideWhenUsed="1" w:qFormat="1"/>
+    <w:lsdException w:name="index 1" w:semiHidden="1" w:unhideWhenUsed="1"/>
+    <w:lsdException w:name="index 2" w:semiHidden="1" w:unhideWhenUsed="1"/>
+    <w:lsdException w:name="index 3" w:semiHidden="1" w:unhideWhenUsed="1"/>
+    <w:lsdException w:name="index 4" w:semiHidden="1" w:unhideWhenUsed="1"/>
+    <w:lsdException w:name="index 5" w:semiHidden="1" w:unhideWhenUsed="1"/>
+    <w:lsdException w:name="index 6" w:semiHidden="1" w:unhideWhenUsed="1"/>
+    <w:lsdException w:name="index 7" w:semiHidden="1" w:unhideWhenUsed="1"/>
+    <w:lsdException w:name="index 8" w:semiHidden="1" w:unhideWhenUsed="1"/>
+    <w:lsdException w:name="index 9" w:semiHidden="1" w:unhideWhenUsed="1"/>
+    <w:lsdException w:name="toc 1" w:semiHidden="1" w:uiPriority="39" w:unhideWhenUsed="1"/>
+    <w:lsdException w:name="toc 2" w:semiHidden="1" w:uiPriority="39" w:unhideWhenUsed="1"/>
+    <w:lsdException w:name="toc 3" w:semiHidden="1" w:uiPriority="39" w:unhideWhenUsed="1"/>
+    <w:lsdException w:name="toc 4" w:semiHidden="1" w:uiPriority="39" w:unhideWhenUsed="1"/>
+    <w:lsdException w:name="toc 5" w:semiHidden="1" w:uiPriority="39" w:unhideWhenUsed="1"/>
+    <w:lsdException w:name="toc 6" w:semiHidden="1" w:uiPriority="39" w:unhideWhenUsed="1"/>
+    <w:lsdException w:name="toc 7" w:semiHidden="1" w:uiPriority="39" w:unhideWhenUsed="1"/>
+    <w:lsdException w:name="toc 8" w:semiHidden="1" w:uiPriority="39" w:unhideWhenUsed="1"/>
+    <w:lsdException w:name="toc 9" w:semiHidden="1" w:uiPriority="39" w:unhideWhenUsed="1"/>
+    <w:lsdException w:name="Normal Indent" w:semiHidden="1" w:unhideWhenUsed="1"/>
+    <w:lsdException w:name="footnote text" w:semiHidden="1" w:unhideWhenUsed="1"/>
+    <w:lsdException w:name="annotation text" w:semiHidden="1" w:unhideWhenUsed="1"/>
+    <w:lsdException w:name="header" w:semiHidden="1" w:unhideWhenUsed="1"/>
+    <w:lsdException w:name="footer" w:semiHidden="1" w:unhideWhenUsed="1"/>
+    <w:lsdException w:name="index heading" w:semiHidden="1" w:unhideWhenUsed="1"/>
+    <w:lsdException w:name="caption" w:semiHidden="1" w:uiPriority="35" w:unhideWhenUsed="1" w:qFormat="1"/>
+    <w:lsdException w:name="table of figures" w:semiHidden="1" w:unhideWhenUsed="1"/>
+    <w:lsdException w:name="envelope address" w:semiHidden="1" w:unhideWhenUsed="1"/>
+    <w:lsdException w:name="envelope return" w:semiHidden="1" w:unhideWhenUsed="1"/>
+    <w:lsdException w:name="footnote reference" w:semiHidden="1" w:unhideWhenUsed="1"/>
+    <w:lsdException w:name="annotation reference" w:semiHidden="1" w:unhideWhenUsed="1"/>
+    <w:lsdException w:name="line number" w:semiHidden="1" w:unhideWhenUsed="1"/>
+    <w:lsdException w:name="page number" w:semiHidden="1" w:unhideWhenUsed="1"/>
+    <w:lsdException w:name="endnote reference" w:semiHidden="1" w:unhideWhenUsed="1"/>
+    <w:lsdException w:name="endnote text" w:semiHidden="1" w:unhideWhenUsed="1"/>
+    <w:lsdException w:name="table of authorities" w:semiHidden="1" w:unhideWhenUsed="1"/>
+    <w:lsdException w:name="macro" w:semiHidden="1" w:unhideWhenUsed="1"/>
+    <w:lsdException w:name="toa heading" w:semiHidden="1" w:unhideWhenUsed="1"/>
+    <w:lsdException w:name="List" w:semiHidden="1" w:unhideWhenUsed="1"/>
+    <w:lsdException w:name="List Bullet" w:semiHidden="1" w:unhideWhenUsed="1"/>
+    <w:lsdException w:name="List Number" w:semiHidden="1" w:unhideWhenUsed="1"/>
+    <w:lsdException w:name="List 2" w:semiHidden="1" w:unhideWhenUsed="1"/>
+    <w:lsdException w:name="List 3" w:semiHidden="1" w:unhideWhenUsed="1"/>
+    <w:lsdException w:name="List 4" w:semiHidden="1" w:unhideWhenUsed="1"/>
+    <w:lsdException w:name="List 5" w:semiHidden="1" w:unhideWhenUsed="1"/>
+    <w:lsdException w:name="List Bullet 2" w:semiHidden="1" w:unhideWhenUsed="1"/>
+    <w:lsdException w:name="List Bullet 3" w:semiHidden="1" w:unhideWhenUsed="1"/>
+    <w:lsdException w:name="List Bullet 4" w:semiHidden="1" w:unhideWhenUsed="1"/>
+    <w:lsdException w:name="List Bullet 5" w:semiHidden="1" w:unhideWhenUsed="1"/>
+    <w:lsdException w:name="List Number 2" w:semiHidden="1" w:unhideWhenUsed="1"/>
+    <w:lsdException w:name="List Number 3" w:semiHidden="1" w:unhideWhenUsed="1"/>
+    <w:lsdException w:name="List Number 4" w:semiHidden="1" w:unhideWhenUsed="1"/>
+    <w:lsdException w:name="List Number 5" w:semiHidden="1" w:unhideWhenUsed="1"/>
+    <w:lsdException w:name="Title" w:uiPriority="10" w:qFormat="1"/>
+    <w:lsdException w:name="Closing" w:semiHidden="1" w:unhideWhenUsed="1"/>
+    <w:lsdException w:name="Signature" w:semiHidden="1" w:unhideWhenUsed="1"/>
+    <w:lsdException w:name="Default Paragraph Font" w:semiHidden="1" w:uiPriority="1" w:unhideWhenUsed="1"/>
+    <w:lsdException w:name="Body Text" w:semiHidden="1" w:unhideWhenUsed="1"/>
+    <w:lsdException w:name="Body Text Indent" w:semiHidden="1" w:unhideWhenUsed="1"/>
+    <w:lsdException w:name="List Continue" w:semiHidden="1" w:unhideWhenUsed="1"/>
+    <w:lsdException w:name="List Continue 2" w:semiHidden="1" w:unhideWhenUsed="1"/>
+    <w:lsdException w:name="List Continue 3" w:semiHidden="1" w:unhideWhenUsed="1"/>
+    <w:lsdException w:name="List Continue 4" w:semiHidden="1" w:unhideWhenUsed="1"/>
+    <w:lsdException w:name="List Continue 5" w:semiHidden="1" w:unhideWhenUsed="1"/>
+    <w:lsdException w:name="Message Header" w:semiHidden="1" w:unhideWhenUsed="1"/>
+    <w:lsdException w:name="Subtitle" w:uiPriority="11" w:qFormat="1"/>
+    <w:lsdException w:name="Salutation" w:semiHidden="1" w:unhideWhenUsed="1"/>
+    <w:lsdException w:name="Date" w:semiHidden="1" w:unhideWhenUsed="1"/>
+    <w:lsdException w:name="Body Text First Indent" w:semiHidden="1" w:unhideWhenUsed="1"/>
+    <w:lsdException w:name="Body Text First Indent 2" w:semiHidden="1" w:unhideWhenUsed="1"/>
+    <w:lsdException w:name="Note Heading" w:semiHidden="1" w:unhideWhenUsed="1"/>
+    <w:lsdException w:name="Body Text 2" w:semiHidden="1" w:unhideWhenUsed="1"/>
+    <w:lsdException w:name="Body Text 3" w:semiHidden="1" w:unhideWhenUsed="1"/>
+    <w:lsdException w:name="Body Text Indent 2" w:semiHidden="1" w:unhideWhenUsed="1"/>
+    <w:lsdException w:name="Body Text Indent 3" w:semiHidden="1" w:unhideWhenUsed="1"/>
+    <w:lsdException w:name="Block Text" w:semiHidden="1" w:unhideWhenUsed="1"/>
+    <w:lsdException w:name="Hyperlink" w:semiHidden="1" w:unhideWhenUsed="1"/>
+    <w:lsdException w:name="FollowedHyperlink" w:semiHidden="1" w:unhideWhenUsed="1"/>
+    <w:lsdException w:name="Strong" w:uiPriority="22" w:qFormat="1"/>
+    <w:lsdException w:name="Emphasis" w:uiPriority="20" w:qFormat="1"/>
+    <w:lsdException w:name="Document Map" w:semiHidden="1" w:unhideWhenUsed="1"/>
+    <w:lsdException w:name="Plain Text" w:semiHidden="1" w:unhideWhenUsed="1"/>
+    <w:lsdException w:name="E-mail Signature" w:semiHidden="1" w:unhideWhenUsed="1"/>
+    <w:lsdException w:name="HTML Top of Form" w:semiHidden="1" w:unhideWhenUsed="1"/>
+    <w:lsdException w:name="HTML Bottom of Form" w:semiHidden="1" w:unhideWhenUsed="1"/>
+    <w:lsdException w:name="Normal (Web)" w:semiHidden="1" w:unhideWhenUsed="1"/>
+    <w:lsdException w:name="HTML Acronym" w:semiHidden="1" w:unhideWhenUsed="1"/>
+    <w:lsdException w:name="HTML Address" w:semiHidden="1" w:unhideWhenUsed="1"/>
+    <w:lsdException w:name="HTML Cite" w:semiHidden="1" w:unhideWhenUsed="1"/>
+    <w:lsdException w:name="HTML Code" w:semiHidden="1" w:unhideWhenUsed="1"/>
+    <w:lsdException w:name="HTML Definition" w:semiHidden="1" w:unhideWhenUsed="1"/>
+    <w:lsdException w:name="HTML Keyboard" w:semiHidden="1" w:unhideWhenUsed="1"/>
+    <w:lsdException w:name="HTML Preformatted" w:semiHidden="1" w:unhideWhenUsed="1"/>
+    <w:lsdException w:name="HTML Sample" w:semiHidden="1" w:unhideWhenUsed="1"/>
+    <w:lsdException w:name="HTML Typewriter" w:semiHidden="1" w:unhideWhenUsed="1"/>
+    <w:lsdException w:name="HTML Variable" w:semiHidden="1" w:unhideWhenUsed="1"/>
+    <w:lsdException w:name="Normal Table" w:semiHidden="1" w:unhideWhenUsed="1"/>
+    <w:lsdException w:name="annotation subject" w:semiHidden="1" w:unhideWhenUsed="1"/>
+    <w:lsdException w:name="No List" w:semiHidden="1" w:unhideWhenUsed="1"/>
+    <w:lsdException w:name="Outline List 1" w:semiHidden="1" w:unhideWhenUsed="1"/>
+    <w:lsdException w:name="Outline List 2" w:semiHidden="1" w:unhideWhenUsed="1"/>
+    <w:lsdException w:name="Outline List 3" w:semiHidden="1" w:unhideWhenUsed="1"/>
+    <w:lsdException w:name="Table Simple 1" w:semiHidden="1" w:unhideWhenUsed="1"/>
+    <w:lsdException w:name="Table Simple 2" w:semiHidden="1" w:unhideWhenUsed="1"/>
+    <w:lsdException w:name="Table Simple 3" w:semiHidden="1" w:unhideWhenUsed="1"/>
+    <w:lsdException w:name="Table Classic 1" w:semiHidden="1" w:unhideWhenUsed="1"/>
+    <w:lsdException w:name="Table Classic 2" w:semiHidden="1" w:unhideWhenUsed="1"/>
+    <w:lsdException w:name="Table Classic 3" w:semiHidden="1" w:unhideWhenUsed="1"/>
+    <w:lsdException w:name="Table Classic 4" w:semiHidden="1" w:unhideWhenUsed="1"/>
+    <w:lsdException w:name="Table Colorful 1" w:semiHidden="1" w:unhideWhenUsed="1"/>
+    <w:lsdException w:name="Table Colorful 2" w:semiHidden="1" w:unhideWhenUsed="1"/>
+    <w:lsdException w:name="Table Colorful 3" w:semiHidden="1" w:unhideWhenUsed="1"/>
+    <w:lsdException w:name="Table Columns 1" w:semiHidden="1" w:unhideWhenUsed="1"/>
+    <w:lsdException w:name="Table Columns 2" w:semiHidden="1" w:unhideWhenUsed="1"/>
+    <w:lsdException w:name="Table Columns 3" w:semiHidden="1" w:unhideWhenUsed="1"/>
+    <w:lsdException w:name="Table Columns 4" w:semiHidden="1" w:unhideWhenUsed="1"/>
+    <w:lsdException w:name="Table Columns 5" w:semiHidden="1" w:unhideWhenUsed="1"/>
+    <w:lsdException w:name="Table Grid 1" w:semiHidden="1" w:unhideWhenUsed="1"/>
+    <w:lsdException w:name="Table Grid 2" w:semiHidden="1" w:unhideWhenUsed="1"/>
+    <w:lsdException w:name="Table Grid 3" w:semiHidden="1" w:unhideWhenUsed="1"/>
+    <w:lsdException w:name="Table Grid 4" w:semiHidden="1" w:unhideWhenUsed="1"/>
+    <w:lsdException w:name="Table Grid 5" w:semiHidden="1" w:unhideWhenUsed="1"/>
+    <w:lsdException w:name="Table Grid 6" w:semiHidden="1" w:unhideWhenUsed="1"/>
+    <w:lsdException w:name="Table Grid 7" w:semiHidden="1" w:unhideWhenUsed="1"/>
+    <w:lsdException w:name="Table Grid 8" w:semiHidden="1" w:unhideWhenUsed="1"/>
+    <w:lsdException w:name="Table List 1" w:semiHidden="1" w:unhideWhenUsed="1"/>
+    <w:lsdException w:name="Table List 2" w:semiHidden="1" w:unhideWhenUsed="1"/>
+    <w:lsdException w:name="Table List 3" w:semiHidden="1" w:unhideWhenUsed="1"/>
+    <w:lsdException w:name="Table List 4" w:semiHidden="1" w:unhideWhenUsed="1"/>
+    <w:lsdException w:name="Table List 5" w:semiHidden="1" w:unhideWhenUsed="1"/>
+    <w:lsdException w:name="Table List 6" w:semiHidden="1" w:unhideWhenUsed="1"/>
+    <w:lsdException w:name="Table List 7" w:semiHidden="1" w:unhideWhenUsed="1"/>
+    <w:lsdException w:name="Table List 8" w:semiHidden="1" w:unhideWhenUsed="1"/>
+    <w:lsdException w:name="Table 3D effects 1" w:semiHidden="1" w:unhideWhenUsed="1"/>
+    <w:lsdException w:name="Table 3D effects 2" w:semiHidden="1" w:unhideWhenUsed="1"/>
+    <w:lsdException w:name="Table 3D effects 3" w:semiHidden="1" w:unhideWhenUsed="1"/>
+    <w:lsdException w:name="Table Contemporary" w:semiHidden="1" w:unhideWhenUsed="1"/>
+    <w:lsdException w:name="Table Elegant" w:semiHidden="1" w:unhideWhenUsed="1"/>
+    <w:lsdException w:name="Table Professional" w:semiHidden="1" w:unhideWhenUsed="1"/>
+    <w:lsdException w:name="Table Subtle 1" w:semiHidden="1" w:unhideWhenUsed="1"/>
+    <w:lsdException w:name="Table Subtle 2" w:semiHidden="1" w:unhideWhenUsed="1"/>
+    <w:lsdException w:name="Table Web 1" w:semiHidden="1" w:unhideWhenUsed="1"/>
+    <w:lsdException w:name="Table Web 2" w:semiHidden="1" w:unhideWhenUsed="1"/>
+    <w:lsdException w:name="Table Web 3" w:semiHidden="1" w:unhideWhenUsed="1"/>
+    <w:lsdException w:name="Balloon Text" w:semiHidden="1" w:unhideWhenUsed="1"/>
+    <w:lsdException w:name="Table Grid" w:uiPriority="59"/>
+    <w:lsdException w:name="Table Theme" w:semiHidden="1" w:unhideWhenUsed="1"/>
+    <w:lsdException w:name="Placeholder Text" w:semiHidden="1"/>
+    <w:lsdException w:name="No Spacing" w:uiPriority="1" w:qFormat="1"/>
+    <w:lsdException w:name="Light Shading" w:uiPriority="60"/>
+    <w:lsdException w:name="Light List" w:uiPriority="61"/>
+    <w:lsdException w:name="Light Grid" w:uiPriority="62"/>
+    <w:lsdException w:name="Medium Shading 1" w:uiPriority="63"/>
+    <w:lsdException w:name="Medium Shading 2" w:uiPriority="64"/>
+    <w:lsdException w:name="Medium List 1" w:uiPriority="65"/>
+    <w:lsdException w:name="Medium List 2" w:uiPriority="66"/>
+    <w:lsdException w:name="Medium Grid 1" w:uiPriority="67"/>
+    <w:lsdException w:name="Medium Grid 2" w:uiPriority="68"/>
+    <w:lsdException w:name="Medium Grid 3" w:uiPriority="69"/>
+    <w:lsdException w:name="Dark List" w:uiPriority="70"/>
+    <w:lsdException w:name="Colorful Shading" w:uiPriority="71"/>
+    <w:lsdException w:name="Colorful List" w:uiPriority="72"/>
+    <w:lsdException w:name="Colorful Grid" w:uiPriority="73"/>
+    <w:lsdException w:name="Light Shading Accent 1" w:uiPriority="60"/>
+    <w:lsdException w:name="Light List Accent 1" w:uiPriority="61"/>
+    <w:lsdException w:name="Light Grid Accent 1" w:uiPriority="62"/>
+    <w:lsdException w:name="Medium Shading 1 Accent 1" w:uiPriority="63"/>
+    <w:lsdException w:name="Medium Shading 2 Accent 1" w:uiPriority="64"/>
+    <w:lsdException w:name="Medium List 1 Accent 1" w:uiPriority="65"/>
+    <w:lsdException w:name="Revision" w:semiHidden="1"/>
+    <w:lsdException w:name="List Paragraph" w:uiPriority="34" w:qFormat="1"/>
+    <w:lsdException w:name="Quote" w:uiPriority="29" w:qFormat="1"/>
+    <w:lsdException w:name="Intense Quote" w:uiPriority="30" w:qFormat="1"/>
+    <w:lsdException w:name="Medium List 2 Accent 1" w:uiPriority="66"/>
+    <w:lsdException w:name="Medium Grid 1 Accent 1" w:uiPriority="67"/>
+    <w:lsdException w:name="Medium Grid 2 Accent 1" w:uiPriority="68"/>
+    <w:lsdException w:name="Medium Grid 3 Accent 1" w:uiPriority="69"/>
+    <w:lsdException w:name="Dark List Accent 1" w:uiPriority="70"/>
+    <w:lsdException w:name="Colorful Shading Accent 1" w:uiPriority="71"/>
+    <w:lsdException w:name="Colorful List Accent 1" w:uiPriority="72"/>
+    <w:lsdException w:name="Colorful Grid Accent 1" w:uiPriority="73"/>
+    <w:lsdException w:name="Light Shading Accent 2" w:uiPriority="60"/>
+    <w:lsdException w:name="Light List Accent 2" w:uiPriority="61"/>
+    <w:lsdException w:name="Light Grid Accent 2" w:uiPriority="62"/>
+    <w:lsdException w:name="Medium Shading 1 Accent 2" w:uiPriority="63"/>
+    <w:lsdException w:name="Medium Shading 2 Accent 2" w:uiPriority="64"/>
+    <w:lsdException w:name="Medium List 1 Accent 2" w:uiPriority="65"/>
+    <w:lsdException w:name="Medium List 2 Accent 2" w:uiPriority="66"/>
+    <w:lsdException w:name="Medium Grid 1 Accent 2" w:uiPriority="67"/>
+    <w:lsdException w:name="Medium Grid 2 Accent 2" w:uiPriority="68"/>
+    <w:lsdException w:name="Medium Grid 3 Accent 2" w:uiPriority="69"/>
+    <w:lsdException w:name="Dark List Accent 2" w:uiPriority="70"/>
+    <w:lsdException w:name="Colorful Shading Accent 2" w:uiPriority="71"/>
+    <w:lsdException w:name="Colorful List Accent 2" w:uiPriority="72"/>
+    <w:lsdException w:name="Colorful Grid Accent 2" w:uiPriority="73"/>
+    <w:lsdException w:name="Light Shading Accent 3" w:uiPriority="60"/>
+    <w:lsdException w:name="Light List Accent 3" w:uiPriority="61"/>
+    <w:lsdException w:name="Light Grid Accent 3" w:uiPriority="62"/>
+    <w:lsdException w:name="Medium Shading 1 Accent 3" w:uiPriority="63"/>
+    <w:lsdException w:name="Medium Shading 2 Accent 3" w:uiPriority="64"/>
+    <w:lsdException w:name="Medium List 1 Accent 3" w:uiPriority="65"/>
+    <w:lsdException w:name="Medium List 2 Accent 3" w:uiPriority="66"/>
+    <w:lsdException w:name="Medium Grid 1 Accent 3" w:uiPriority="67"/>
+    <w:lsdException w:name="Medium Grid 2 Accent 3" w:uiPriority="68"/>
+    <w:lsdException w:name="Medium Grid 3 Accent 3" w:uiPriority="69"/>
+    <w:lsdException w:name="Dark List Accent 3" w:uiPriority="70"/>
+    <w:lsdException w:name="Colorful Shading Accent 3" w:uiPriority="71"/>
+    <w:lsdException w:name="Colorful List Accent 3" w:uiPriority="72"/>
+    <w:lsdException w:name="Colorful Grid Accent 3" w:uiPriority="73"/>
+    <w:lsdException w:name="Light Shading Accent 4" w:uiPriority="60"/>
+    <w:lsdException w:name="Light List Accent 4" w:uiPriority="61"/>
+    <w:lsdException w:name="Light Grid Accent 4" w:uiPriority="62"/>
+    <w:lsdException w:name="Medium Shading 1 Accent 4" w:uiPriority="63"/>
+    <w:lsdException w:name="Medium Shading 2 Accent 4" w:uiPriority="64"/>
+    <w:lsdException w:name="Medium List 1 Accent 4" w:uiPriority="65"/>
+    <w:lsdException w:name="Medium List 2 Accent 4" w:uiPriority="66"/>
+    <w:lsdException w:name="Medium Grid 1 Accent 4" w:uiPriority="67"/>
+    <w:lsdException w:name="Medium Grid 2 Accent 4" w:uiPriority="68"/>
+    <w:lsdException w:name="Medium Grid 3 Accent 4" w:uiPriority="69"/>
+    <w:lsdException w:name="Dark List Accent 4" w:uiPriority="70"/>
+    <w:lsdException w:name="Colorful Shading Accent 4" w:uiPriority="71"/>
+    <w:lsdException w:name="Colorful List Accent 4" w:uiPriority="72"/>
+    <w:lsdException w:name="Colorful Grid Accent 4" w:uiPriority="73"/>
+    <w:lsdException w:name="Light Shading Accent 5" w:uiPriority="60"/>
+    <w:lsdException w:name="Light List Accent 5" w:uiPriority="61"/>
+    <w:lsdException w:name="Light Grid Accent 5" w:uiPriority="62"/>
+    <w:lsdException w:name="Medium Shading 1 Accent 5" w:uiPriority="63"/>
+    <w:lsdException w:name="Medium Shading 2 Accent 5" w:uiPriority="64"/>
+    <w:lsdException w:name="Medium List 1 Accent 5" w:uiPriority="65"/>
+    <w:lsdException w:name="Medium List 2 Accent 5" w:uiPriority="66"/>
+    <w:lsdException w:name="Medium Grid 1 Accent 5" w:uiPriority="67"/>
+    <w:lsdException w:name="Medium Grid 2 Accent 5" w:uiPriority="68"/>
+    <w:lsdException w:name="Medium Grid 3 Accent 5" w:uiPriority="69"/>
+    <w:lsdException w:name="Dark List Accent 5" w:uiPriority="70"/>
+    <w:lsdException w:name="Colorful Shading Accent 5" w:uiPriority="71"/>
+    <w:lsdException w:name="Colorful List Accent 5" w:uiPriority="72"/>
+    <w:lsdException w:name="Colorful Grid Accent 5" w:uiPriority="73"/>
+    <w:lsdException w:name="Light Shading Accent 6" w:uiPriority="60"/>
+    <w:lsdException w:name="Light List Accent 6" w:uiPriority="61"/>
+    <w:lsdException w:name="Light Grid Accent 6" w:uiPriority="62"/>
+    <w:lsdException w:name="Medium Shading 1 Accent 6" w:uiPriority="63"/>
+    <w:lsdException w:name="Medium Shading 2 Accent 6" w:uiPriority="64"/>
+    <w:lsdException w:name="Medium List 1 Accent 6" w:uiPriority="65"/>
+    <w:lsdException w:name="Medium List 2 Accent 6" w:uiPriority="66"/>
+    <w:lsdException w:name="Medium Grid 1 Accent 6" w:uiPriority="67"/>
+    <w:lsdException w:name="Medium Grid 2 Accent 6" w:uiPriority="68"/>
+    <w:lsdException w:name="Medium Grid 3 Accent 6" w:uiPriority="69"/>
+    <w:lsdException w:name="Dark List Accent 6" w:uiPriority="70"/>
+    <w:lsdException w:name="Colorful Shading Accent 6" w:uiPriority="71"/>
+    <w:lsdException w:name="Colorful List Accent 6" w:uiPriority="72"/>
+    <w:lsdException w:name="Colorful Grid Accent 6" w:uiPriority="73"/>
+    <w:lsdException w:name="Subtle Emphasis" w:uiPriority="19" w:qFormat="1"/>
+    <w:lsdException w:name="Intense Emphasis" w:uiPriority="21" w:qFormat="1"/>
+    <w:lsdException w:name="Subtle Reference" w:uiPriority="31" w:qFormat="1"/>
+    <w:lsdException w:name="Intense Reference" w:uiPriority="32" w:qFormat="1"/>
+    <w:lsdException w:name="Book Title" w:uiPriority="33" w:qFormat="1"/>
+    <w:lsdException w:name="Bibliography" w:semiHidden="1" w:uiPriority="37" w:unhideWhenUsed="1"/>
+    <w:lsdException w:name="TOC Heading" w:semiHidden="1" w:uiPriority="39" w:unhideWhenUsed="1" w:qFormat="1"/>
+    <w:lsdException w:name="Plain Table 1" w:uiPriority="41"/>
+    <w:lsdException w:name="Plain Table 2" w:uiPriority="42"/>
+    <w:lsdException w:name="Plain Table 3" w:uiPriority="43"/>
+    <w:lsdException w:name="Plain Table 4" w:uiPriority="44"/>
+    <w:lsdException w:name="Plain Table 5" w:uiPriority="45"/>
+    <w:lsdException w:name="Grid Table Light" w:uiPriority="40"/>
+    <w:lsdException w:name="Grid Table 1 Light" w:uiPriority="46"/>
+    <w:lsdException w:name="Grid Table 2" w:uiPriority="47"/>
+    <w:lsdException w:name="Grid Table 3" w:uiPriority="48"/>
+    <w:lsdException w:name="Grid Table 4" w:uiPriority="49"/>
+    <w:lsdException w:name="Grid Table 5 Dark" w:uiPriority="50"/>
+    <w:lsdException w:name="Grid Table 6 Colorful" w:uiPriority="51"/>
+    <w:lsdException w:name="Grid Table 7 Colorful" w:uiPriority="52"/>
+    <w:lsdException w:name="Grid Table 1 Light Accent 1" w:uiPriority="46"/>
+    <w:lsdException w:name="Grid Table 2 Accent 1" w:uiPriority="47"/>
+    <w:lsdException w:name="Grid Table 3 Accent 1" w:uiPriority="48"/>
+    <w:lsdException w:name="Grid Table 4 Accent 1" w:uiPriority="49"/>
+    <w:lsdException w:name="Grid Table 5 Dark Accent 1" w:uiPriority="50"/>
+    <w:lsdException w:name="Grid Table 6 Colorful Accent 1" w:uiPriority="51"/>
+    <w:lsdException w:name="Grid Table 7 Colorful Accent 1" w:uiPriority="52"/>
+    <w:lsdException w:name="Grid Table 1 Light Accent 2" w:uiPriority="46"/>
+    <w:lsdException w:name="Grid Table 2 Accent 2" w:uiPriority="47"/>
+    <w:lsdException w:name="Grid Table 3 Accent 2" w:uiPriority="48"/>
+    <w:lsdException w:name="Grid Table 4 Accent 2" w:uiPriority="49"/>
+    <w:lsdException w:name="Grid Table 5 Dark Accent 2" w:uiPriority="50"/>
+    <w:lsdException w:name="Grid Table 6 Colorful Accent 2" w:uiPriority="51"/>
+    <w:lsdException w:name="Grid Table 7 Colorful Accent 2" w:uiPriority="52"/>
+    <w:lsdException w:name="Grid Table 1 Light Accent 3" w:uiPriority="46"/>
+    <w:lsdException w:name="Grid Table 2 Accent 3" w:uiPriority="47"/>
+    <w:lsdException w:name="Grid Table 3 Accent 3" w:uiPriority="48"/>
+    <w:lsdException w:name="Grid Table 4 Accent 3" w:uiPriority="49"/>
+    <w:lsdException w:name="Grid Table 5 Dark Accent 3" w:uiPriority="50"/>
+    <w:lsdException w:name="Grid Table 6 Colorful Accent 3" w:uiPriority="51"/>
+    <w:lsdException w:name="Grid Table 7 Colorful Accent 3" w:uiPriority="52"/>
+    <w:lsdException w:name="Grid Table 1 Light Accent 4" w:uiPriority="46"/>
+    <w:lsdException w:name="Grid Table 2 Accent 4" w:uiPriority="47"/>
+    <w:lsdException w:name="Grid Table 3 Accent 4" w:uiPriority="48"/>
+    <w:lsdException w:name="Grid Table 4 Accent 4" w:uiPriority="49"/>
+    <w:lsdException w:name="Grid Table 5 Dark Accent 4" w:uiPriority="50"/>
+    <w:lsdException w:name="Grid Table 6 Colorful Accent 4" w:uiPriority="51"/>
+    <w:lsdException w:name="Grid Table 7 Colorful Accent 4" w:uiPriority="52"/>
+    <w:lsdException w:name="Grid Table 1 Light Accent 5" w:uiPriority="46"/>
+    <w:lsdException w:name="Grid Table 2 Accent 5" w:uiPriority="47"/>
+    <w:lsdException w:name="Grid Table 3 Accent 5" w:uiPriority="48"/>
+    <w:lsdException w:name="Grid Table 4 Accent 5" w:uiPriority="49"/>
+    <w:lsdException w:name="Grid Table 5 Dark Accent 5" w:uiPriority="50"/>
+    <w:lsdException w:name="Grid Table 6 Colorful Accent 5" w:uiPriority="51"/>
+    <w:lsdException w:name="Grid Table 7 Colorful Accent 5" w:uiPriority="52"/>
+    <w:lsdException w:name="Grid Table 1 Light Accent 6" w:uiPriority="46"/>
+    <w:lsdException w:name="Grid Table 2 Accent 6" w:uiPriority="47"/>
+    <w:lsdException w:name="Grid Table 3 Accent 6" w:uiPriority="48"/>
+    <w:lsdException w:name="Grid Table 4 Accent 6" w:uiPriority="49"/>
+    <w:lsdException w:name="Grid Table 5 Dark Accent 6" w:uiPriority="50"/>
+    <w:lsdException w:name="Grid Table 6 Colorful Accent 6" w:uiPriority="51"/>
+    <w:lsdException w:name="Grid Table 7 Colorful Accent 6" w:uiPriority="52"/>
+    <w:lsdException w:name="List Table 1 Light" w:uiPriority="46"/>
+    <w:lsdException w:name="List Table 2" w:uiPriority="47"/>
+    <w:lsdException w:name="List Table 3" w:uiPriority="48"/>
+    <w:lsdException w:name="List Table 4" w:uiPriority="49"/>
+    <w:lsdException w:name="List Table 5 Dark" w:uiPriority="50"/>
+    <w:lsdException w:name="List Table 6 Colorful" w:uiPriority="51"/>
+    <w:lsdException w:name="List Table 7 Colorful" w:uiPriority="52"/>
+    <w:lsdException w:name="List Table 1 Light Accent 1" w:uiPriority="46"/>
+    <w:lsdException w:name="List Table 2 Accent 1" w:uiPriority="47"/>
+    <w:lsdException w:name="List Table 3 Accent 1" w:uiPriority="48"/>
+    <w:lsdException w:name="List Table 4 Accent 1" w:uiPriority="49"/>
+    <w:lsdException w:name="List Table 5 Dark Accent 1" w:uiPriority="50"/>
+    <w:lsdException w:name="List Table 6 Colorful Accent 1" w:uiPriority="51"/>
+    <w:lsdException w:name="List Table 7 Colorful Accent 1" w:uiPriority="52"/>
+    <w:lsdException w:name="List Table 1 Light Accent 2" w:uiPriority="46"/>
+    <w:lsdException w:name="List Table 2 Accent 2" w:uiPriority="47"/>
+    <w:lsdException w:name="List Table 3 Accent 2" w:uiPriority="48"/>
+    <w:lsdException w:name="List Table 4 Accent 2" w:uiPriority="49"/>
+    <w:lsdException w:name="List Table 5 Dark Accent 2" w:uiPriority="50"/>
+    <w:lsdException w:name="List Table 6 Colorful Accent 2" w:uiPriority="51"/>
+    <w:lsdException w:name="List Table 7 Colorful Accent 2" w:uiPriority="52"/>
+    <w:lsdException w:name="List Table 1 Light Accent 3" w:uiPriority="46"/>
+    <w:lsdException w:name="List Table 2 Accent 3" w:uiPriority="47"/>
+    <w:lsdException w:name="List Table 3 Accent 3" w:uiPriority="48"/>
+    <w:lsdException w:name="List Table 4 Accent 3" w:uiPriority="49"/>
+    <w:lsdException w:name="List Table 5 Dark Accent 3" w:uiPriority="50"/>
+    <w:lsdException w:name="List Table 6 Colorful Accent 3" w:uiPriority="51"/>
+    <w:lsdException w:name="List Table 7 Colorful Accent 3" w:uiPriority="52"/>
+    <w:lsdException w:name="List Table 1 Light Accent 4" w:uiPriority="46"/>
+    <w:lsdException w:name="List Table 2 Accent 4" w:uiPriority="47"/>
+    <w:lsdException w:name="List Table 3 Accent 4" w:uiPriority="48"/>
+    <w:lsdException w:name="List Table 4 Accent 4" w:uiPriority="49"/>
+    <w:lsdException w:name="List Table 5 Dark Accent 4" w:uiPriority="50"/>
+    <w:lsdException w:name="List Table 6 Colorful Accent 4" w:uiPriority="51"/>
+    <w:lsdException w:name="List Table 7 Colorful Accent 4" w:uiPriority="52"/>
+    <w:lsdException w:name="List Table 1 Light Accent 5" w:uiPriority="46"/>
+    <w:lsdException w:name="List Table 2 Accent 5" w:uiPriority="47"/>
+    <w:lsdException w:name="List Table 3 Accent 5" w:uiPriority="48"/>
+    <w:lsdException w:name="List Table 4 Accent 5" w:uiPriority="49"/>
+    <w:lsdException w:name="List Table 5 Dark Accent 5" w:uiPriority="50"/>
+    <w:lsdException w:name="List Table 6 Colorful Accent 5" w:uiPriority="51"/>
+    <w:lsdException w:name="List Table 7 Colorful Accent 5" w:uiPriority="52"/>
+    <w:lsdException w:name="List Table 1 Light Accent 6" w:uiPriority="46"/>
+    <w:lsdException w:name="List Table 2 Accent 6" w:uiPriority="47"/>
+    <w:lsdException w:name="List Table 3 Accent 6" w:uiPriority="48"/>
+    <w:lsdException w:name="List Table 4 Accent 6" w:uiPriority="49"/>
+    <w:lsdException w:name="List Table 5 Dark Accent 6" w:uiPriority="50"/>
+    <w:lsdException w:name="List Table 6 Colorful Accent 6" w:uiPriority="51"/>
+    <w:lsdException w:name="List Table 7 Colorful Accent 6" w:uiPriority="52"/>
   </w:latentStyles>
   <w:style w:type="paragraph" w:default="1" w:styleId="Normal">
     <w:name w:val="Normal"/>
@@ -708,7 +1042,6 @@
     <w:uiPriority w:val="99"/>
     <w:semiHidden/>
     <w:unhideWhenUsed/>
-    <w:qFormat/>
     <w:tblPr>
       <w:tblInd w:w="0" w:type="dxa"/>
       <w:tblCellMar>

</xml_diff>